<commit_message>
Renamed prompt, started UML
</commit_message>
<xml_diff>
--- a/Maze Solver SLC Report.docx
+++ b/Maze Solver SLC Report.docx
@@ -223,8 +223,6 @@
       <w:r>
         <w:t xml:space="preserve">PHASE 1: SPECIFICATION </w:t>
       </w:r>
-      <w:bookmarkStart w:id="0" w:name="_GoBack"/>
-      <w:bookmarkEnd w:id="0"/>
     </w:p>
     <w:p>
       <w:pPr>
@@ -457,6 +455,19 @@
         </w:numPr>
         <w:spacing w:after="10" w:line="248" w:lineRule="auto"/>
         <w:ind w:hanging="360"/>
+      </w:pPr>
+      <w:r>
+        <w:t xml:space="preserve">Use A* pathfinding algorithm. </w:t>
+      </w:r>
+    </w:p>
+    <w:p>
+      <w:pPr>
+        <w:numPr>
+          <w:ilvl w:val="1"/>
+          <w:numId w:val="1"/>
+        </w:numPr>
+        <w:spacing w:after="10" w:line="248" w:lineRule="auto"/>
+        <w:ind w:hanging="360"/>
         <w:rPr>
           <w:b/>
         </w:rPr>
@@ -730,6 +741,7 @@
         <w:rPr>
           <w:rFonts w:ascii="Consolas" w:hAnsi="Consolas"/>
         </w:rPr>
+        <w:lastRenderedPageBreak/>
         <w:t>Enter number of columns in range [5, 10].</w:t>
       </w:r>
     </w:p>
@@ -744,7 +756,6 @@
         <w:rPr>
           <w:rFonts w:ascii="Consolas" w:hAnsi="Consolas"/>
         </w:rPr>
-        <w:lastRenderedPageBreak/>
         <w:t>This must be different from number of rows:</w:t>
       </w:r>
     </w:p>
@@ -1476,72 +1487,74 @@
         </w:rPr>
         <w:t xml:space="preserve">: the class </w:t>
       </w:r>
+      <w:r>
+        <w:t>Maze</w:t>
+      </w:r>
+      <w:r>
+        <w:rPr>
+          <w:rFonts w:ascii="Times New Roman" w:eastAsia="Times New Roman" w:hAnsi="Times New Roman" w:cs="Times New Roman"/>
+        </w:rPr>
+        <w:t xml:space="preserve"> </w:t>
+      </w:r>
+      <w:r>
+        <w:rPr>
+          <w:rFonts w:ascii="Times New Roman" w:eastAsia="Times New Roman" w:hAnsi="Times New Roman" w:cs="Times New Roman"/>
+        </w:rPr>
+        <w:t xml:space="preserve">acts as a template for </w:t>
+      </w:r>
+      <w:r>
+        <w:rPr>
+          <w:rFonts w:ascii="Consolas" w:eastAsia="Times New Roman" w:hAnsi="Consolas" w:cs="Times New Roman"/>
+        </w:rPr>
+        <w:t>Maze</w:t>
+      </w:r>
+      <w:r>
+        <w:rPr>
+          <w:rFonts w:ascii="Times New Roman" w:eastAsia="Times New Roman" w:hAnsi="Times New Roman" w:cs="Times New Roman"/>
+        </w:rPr>
+        <w:t xml:space="preserve"> type objects </w:t>
+      </w:r>
+      <w:r>
+        <w:rPr>
+          <w:rFonts w:ascii="Times New Roman" w:eastAsia="Times New Roman" w:hAnsi="Times New Roman" w:cs="Times New Roman"/>
+        </w:rPr>
+        <w:t xml:space="preserve">and </w:t>
+      </w:r>
+      <w:r>
+        <w:rPr>
+          <w:rFonts w:ascii="Times New Roman" w:eastAsia="Times New Roman" w:hAnsi="Times New Roman" w:cs="Times New Roman"/>
+        </w:rPr>
+        <w:t>the</w:t>
+      </w:r>
+      <w:r>
+        <w:rPr>
+          <w:rFonts w:ascii="Times New Roman" w:eastAsia="Times New Roman" w:hAnsi="Times New Roman" w:cs="Times New Roman"/>
+        </w:rPr>
+        <w:t xml:space="preserve"> clas</w:t>
+      </w:r>
+      <w:r>
+        <w:rPr>
+          <w:rFonts w:ascii="Times New Roman" w:eastAsia="Times New Roman" w:hAnsi="Times New Roman" w:cs="Times New Roman"/>
+        </w:rPr>
+        <w:t>s</w:t>
+      </w:r>
+      <w:r>
+        <w:rPr>
+          <w:rFonts w:ascii="Times New Roman" w:eastAsia="Times New Roman" w:hAnsi="Times New Roman" w:cs="Times New Roman"/>
+        </w:rPr>
+        <w:t xml:space="preserve"> </w:t>
+      </w:r>
       <w:proofErr w:type="spellStart"/>
       <w:r>
-        <w:t>GradeBook</w:t>
+        <w:t>MazeSolver</w:t>
       </w:r>
       <w:proofErr w:type="spellEnd"/>
       <w:r>
-        <w:rPr>
-          <w:rFonts w:ascii="Times New Roman" w:eastAsia="Times New Roman" w:hAnsi="Times New Roman" w:cs="Times New Roman"/>
-        </w:rPr>
-        <w:t xml:space="preserve"> </w:t>
-      </w:r>
-      <w:r>
-        <w:rPr>
-          <w:rFonts w:ascii="Times New Roman" w:eastAsia="Times New Roman" w:hAnsi="Times New Roman" w:cs="Times New Roman"/>
-        </w:rPr>
-        <w:t xml:space="preserve">performing required calculations and </w:t>
-      </w:r>
-      <w:r>
-        <w:rPr>
-          <w:rFonts w:ascii="Times New Roman" w:eastAsia="Times New Roman" w:hAnsi="Times New Roman" w:cs="Times New Roman"/>
-        </w:rPr>
-        <w:t>the</w:t>
-      </w:r>
-      <w:r>
-        <w:rPr>
-          <w:rFonts w:ascii="Times New Roman" w:eastAsia="Times New Roman" w:hAnsi="Times New Roman" w:cs="Times New Roman"/>
-        </w:rPr>
-        <w:t xml:space="preserve"> clas</w:t>
-      </w:r>
-      <w:r>
-        <w:rPr>
-          <w:rFonts w:ascii="Times New Roman" w:eastAsia="Times New Roman" w:hAnsi="Times New Roman" w:cs="Times New Roman"/>
-        </w:rPr>
-        <w:t>s</w:t>
-      </w:r>
-      <w:r>
-        <w:rPr>
-          <w:rFonts w:ascii="Times New Roman" w:eastAsia="Times New Roman" w:hAnsi="Times New Roman" w:cs="Times New Roman"/>
-        </w:rPr>
-        <w:t xml:space="preserve"> </w:t>
-      </w:r>
-      <w:proofErr w:type="spellStart"/>
-      <w:r>
-        <w:t>GradeBookTest</w:t>
-      </w:r>
-      <w:proofErr w:type="spellEnd"/>
-      <w:r>
-        <w:t xml:space="preserve"> </w:t>
-      </w:r>
-      <w:r>
-        <w:rPr>
-          <w:rFonts w:ascii="Times New Roman" w:eastAsia="Times New Roman" w:hAnsi="Times New Roman" w:cs="Times New Roman"/>
-        </w:rPr>
-        <w:t xml:space="preserve">to test </w:t>
-      </w:r>
-      <w:r>
-        <w:rPr>
-          <w:rFonts w:ascii="Times New Roman" w:eastAsia="Times New Roman" w:hAnsi="Times New Roman" w:cs="Times New Roman"/>
-        </w:rPr>
-        <w:t xml:space="preserve">the class </w:t>
-      </w:r>
-      <w:proofErr w:type="spellStart"/>
-      <w:r>
-        <w:t>GradeBook</w:t>
-      </w:r>
-      <w:proofErr w:type="spellEnd"/>
+        <w:t xml:space="preserve"> </w:t>
+      </w:r>
+      <w:r>
+        <w:t>instantiates these objects</w:t>
+      </w:r>
       <w:r>
         <w:rPr>
           <w:rFonts w:ascii="Times New Roman" w:eastAsia="Times New Roman" w:hAnsi="Times New Roman" w:cs="Times New Roman"/>
@@ -1564,6 +1577,7 @@
         <w:ind w:left="-5" w:right="106" w:hanging="10"/>
         <w:rPr>
           <w:rFonts w:ascii="Times New Roman" w:eastAsia="Times New Roman" w:hAnsi="Times New Roman" w:cs="Times New Roman"/>
+          <w:color w:val="000000" w:themeColor="text1"/>
         </w:rPr>
       </w:pPr>
       <w:r>
@@ -1596,104 +1610,6 @@
           <w:rFonts w:ascii="Times New Roman" w:eastAsia="Times New Roman" w:hAnsi="Times New Roman" w:cs="Times New Roman"/>
         </w:rPr>
         <w:t xml:space="preserve"> </w:t>
-      </w:r>
-    </w:p>
-    <w:p>
-      <w:pPr>
-        <w:keepNext/>
-        <w:shd w:val="clear" w:color="auto" w:fill="FBE4D5" w:themeFill="accent2" w:themeFillTint="33"/>
-        <w:spacing w:after="0"/>
-        <w:ind w:left="690" w:right="108"/>
-        <w:rPr>
-          <w:rFonts w:ascii="Times New Roman" w:eastAsia="Times New Roman" w:hAnsi="Times New Roman" w:cs="Times New Roman"/>
-          <w:b/>
-          <w:color w:val="000000" w:themeColor="text1"/>
-        </w:rPr>
-      </w:pPr>
-      <w:r>
-        <w:rPr>
-          <w:rFonts w:ascii="Times New Roman" w:eastAsia="Times New Roman" w:hAnsi="Times New Roman" w:cs="Times New Roman"/>
-          <w:b/>
-          <w:color w:val="000000" w:themeColor="text1"/>
-        </w:rPr>
-        <w:t>Notes for Students</w:t>
-      </w:r>
-      <w:r>
-        <w:rPr>
-          <w:rFonts w:ascii="Times New Roman" w:eastAsia="Times New Roman" w:hAnsi="Times New Roman" w:cs="Times New Roman"/>
-          <w:b/>
-          <w:color w:val="000000" w:themeColor="text1"/>
-        </w:rPr>
-        <w:t>:</w:t>
-      </w:r>
-    </w:p>
-    <w:p>
-      <w:pPr>
-        <w:pStyle w:val="ListParagraph"/>
-        <w:numPr>
-          <w:ilvl w:val="0"/>
-          <w:numId w:val="12"/>
-        </w:numPr>
-        <w:shd w:val="clear" w:color="auto" w:fill="FBE4D5" w:themeFill="accent2" w:themeFillTint="33"/>
-        <w:spacing w:after="0"/>
-        <w:ind w:left="1035" w:right="106"/>
-        <w:jc w:val="both"/>
-        <w:rPr>
-          <w:rFonts w:ascii="Times New Roman" w:eastAsia="Times New Roman" w:hAnsi="Times New Roman" w:cs="Times New Roman"/>
-          <w:color w:val="000000" w:themeColor="text1"/>
-        </w:rPr>
-      </w:pPr>
-      <w:r>
-        <w:rPr>
-          <w:rFonts w:ascii="Times New Roman" w:eastAsia="Times New Roman" w:hAnsi="Times New Roman" w:cs="Times New Roman"/>
-          <w:color w:val="000000" w:themeColor="text1"/>
-        </w:rPr>
-        <w:t>The d</w:t>
-      </w:r>
-      <w:r>
-        <w:rPr>
-          <w:rFonts w:ascii="Times New Roman" w:eastAsia="Times New Roman" w:hAnsi="Times New Roman" w:cs="Times New Roman"/>
-          <w:color w:val="000000" w:themeColor="text1"/>
-        </w:rPr>
-        <w:t>esign process is iterative. This means that at a later design step we might identify a problem with one or more of our earlier steps. In such a case, we go back and update the steps that require corrections.</w:t>
-      </w:r>
-    </w:p>
-    <w:p>
-      <w:pPr>
-        <w:pStyle w:val="ListParagraph"/>
-        <w:numPr>
-          <w:ilvl w:val="0"/>
-          <w:numId w:val="12"/>
-        </w:numPr>
-        <w:shd w:val="clear" w:color="auto" w:fill="FBE4D5" w:themeFill="accent2" w:themeFillTint="33"/>
-        <w:spacing w:after="0"/>
-        <w:ind w:left="1035" w:right="106"/>
-        <w:jc w:val="both"/>
-        <w:rPr>
-          <w:rFonts w:ascii="Times New Roman" w:eastAsia="Times New Roman" w:hAnsi="Times New Roman" w:cs="Times New Roman"/>
-          <w:color w:val="000000" w:themeColor="text1"/>
-        </w:rPr>
-      </w:pPr>
-      <w:r>
-        <w:rPr>
-          <w:rFonts w:ascii="Times New Roman" w:eastAsia="Times New Roman" w:hAnsi="Times New Roman" w:cs="Times New Roman"/>
-          <w:color w:val="000000" w:themeColor="text1"/>
-        </w:rPr>
-        <w:t>Do your best to identify fields and methods that the classes will have. If necessary, you will perform a design iteration, updating the UML diagram (and any other design step</w:t>
-      </w:r>
-      <w:r>
-        <w:rPr>
-          <w:rFonts w:ascii="Times New Roman" w:eastAsia="Times New Roman" w:hAnsi="Times New Roman" w:cs="Times New Roman"/>
-          <w:color w:val="000000" w:themeColor="text1"/>
-        </w:rPr>
-        <w:t>s</w:t>
-      </w:r>
-      <w:r>
-        <w:rPr>
-          <w:rFonts w:ascii="Times New Roman" w:eastAsia="Times New Roman" w:hAnsi="Times New Roman" w:cs="Times New Roman"/>
-          <w:color w:val="000000" w:themeColor="text1"/>
-        </w:rPr>
-        <w:t>).</w:t>
       </w:r>
     </w:p>
     <w:p>
@@ -1745,16 +1661,14 @@
                 <w:szCs w:val="18"/>
               </w:rPr>
             </w:pPr>
-            <w:proofErr w:type="spellStart"/>
             <w:r>
               <w:rPr>
                 <w:rFonts w:ascii="Courier New" w:hAnsi="Courier New" w:cs="Courier New"/>
                 <w:sz w:val="18"/>
                 <w:szCs w:val="18"/>
               </w:rPr>
-              <w:t>GradeBook</w:t>
+              <w:t>Maze</w:t>
             </w:r>
-            <w:proofErr w:type="spellEnd"/>
           </w:p>
         </w:tc>
         <w:tc>
@@ -1790,16 +1704,16 @@
                 <w:szCs w:val="18"/>
               </w:rPr>
             </w:pPr>
-            <w:proofErr w:type="spellStart"/>
             <w:r>
               <w:rPr>
                 <w:rFonts w:ascii="Courier New" w:hAnsi="Courier New" w:cs="Courier New"/>
                 <w:sz w:val="18"/>
                 <w:szCs w:val="18"/>
               </w:rPr>
-              <w:t>GradeBookTest</w:t>
+              <w:t>MazeSolver</w:t>
             </w:r>
-            <w:proofErr w:type="spellEnd"/>
+            <w:bookmarkStart w:id="0" w:name="_GoBack"/>
+            <w:bookmarkEnd w:id="0"/>
           </w:p>
         </w:tc>
       </w:tr>

</xml_diff>

<commit_message>
Update Maze Solver SLC Report.docx
</commit_message>
<xml_diff>
--- a/Maze Solver SLC Report.docx
+++ b/Maze Solver SLC Report.docx
@@ -2160,6 +2160,44 @@
               </w:rPr>
               <w:t>][] maze</w:t>
             </w:r>
+          </w:p>
+          <w:p>
+            <w:pPr>
+              <w:spacing w:after="10" w:line="248" w:lineRule="auto"/>
+              <w:rPr>
+                <w:rFonts w:ascii="Courier New" w:eastAsia="Times New Roman" w:hAnsi="Courier New" w:cs="Courier New"/>
+                <w:sz w:val="18"/>
+                <w:szCs w:val="18"/>
+              </w:rPr>
+            </w:pPr>
+            <w:proofErr w:type="gramStart"/>
+            <w:r>
+              <w:rPr>
+                <w:rFonts w:ascii="Courier New" w:eastAsia="Times New Roman" w:hAnsi="Courier New" w:cs="Courier New"/>
+                <w:sz w:val="18"/>
+                <w:szCs w:val="18"/>
+              </w:rPr>
+              <w:t>Int[</w:t>
+            </w:r>
+            <w:proofErr w:type="gramEnd"/>
+            <w:r>
+              <w:rPr>
+                <w:rFonts w:ascii="Courier New" w:eastAsia="Times New Roman" w:hAnsi="Courier New" w:cs="Courier New"/>
+                <w:sz w:val="18"/>
+                <w:szCs w:val="18"/>
+              </w:rPr>
+              <w:t xml:space="preserve">][] </w:t>
+            </w:r>
+            <w:proofErr w:type="spellStart"/>
+            <w:r>
+              <w:rPr>
+                <w:rFonts w:ascii="Courier New" w:eastAsia="Times New Roman" w:hAnsi="Courier New" w:cs="Courier New"/>
+                <w:sz w:val="18"/>
+                <w:szCs w:val="18"/>
+              </w:rPr>
+              <w:t>pathScoring</w:t>
+            </w:r>
+            <w:proofErr w:type="spellEnd"/>
           </w:p>
           <w:p>
             <w:pPr>
@@ -3391,22 +3429,29 @@
           <w:rFonts w:ascii="Consolas" w:hAnsi="Consolas" w:cs="Times New Roman"/>
           <w:highlight w:val="yellow"/>
         </w:rPr>
-        <w:t>// --METHODS—</w:t>
-      </w:r>
-    </w:p>
-    <w:p>
-      <w:pPr>
-        <w:spacing w:after="0"/>
+        <w:t>// --METHODS</w:t>
+      </w:r>
+      <w:r>
         <w:rPr>
           <w:rFonts w:ascii="Consolas" w:hAnsi="Consolas" w:cs="Times New Roman"/>
           <w:highlight w:val="yellow"/>
         </w:rPr>
-      </w:pPr>
-      <w:r>
+        <w:t>--</w:t>
+      </w:r>
+    </w:p>
+    <w:p>
+      <w:pPr>
+        <w:spacing w:after="0"/>
         <w:rPr>
           <w:rFonts w:ascii="Consolas" w:hAnsi="Consolas" w:cs="Times New Roman"/>
           <w:highlight w:val="yellow"/>
         </w:rPr>
+      </w:pPr>
+      <w:r>
+        <w:rPr>
+          <w:rFonts w:ascii="Consolas" w:hAnsi="Consolas" w:cs="Times New Roman"/>
+          <w:highlight w:val="yellow"/>
+        </w:rPr>
         <w:t xml:space="preserve">// </w:t>
       </w:r>
       <w:proofErr w:type="spellStart"/>
@@ -3464,170 +3509,565 @@
           <w:rFonts w:ascii="Consolas" w:hAnsi="Consolas" w:cs="Times New Roman"/>
           <w:highlight w:val="yellow"/>
         </w:rPr>
-        <w:t>//</w:t>
-      </w:r>
+        <w:t xml:space="preserve">// </w:t>
+      </w:r>
+      <w:proofErr w:type="spellStart"/>
+      <w:proofErr w:type="gramStart"/>
       <w:r>
         <w:rPr>
           <w:rFonts w:ascii="Consolas" w:hAnsi="Consolas" w:cs="Times New Roman"/>
           <w:highlight w:val="yellow"/>
         </w:rPr>
+        <w:t>getNumRows</w:t>
+      </w:r>
+      <w:proofErr w:type="spellEnd"/>
+      <w:r>
+        <w:rPr>
+          <w:rFonts w:ascii="Consolas" w:hAnsi="Consolas" w:cs="Times New Roman"/>
+          <w:highlight w:val="yellow"/>
+        </w:rPr>
+        <w:t>(</w:t>
+      </w:r>
+      <w:proofErr w:type="gramEnd"/>
+      <w:r>
+        <w:rPr>
+          <w:rFonts w:ascii="Consolas" w:hAnsi="Consolas" w:cs="Times New Roman"/>
+          <w:highlight w:val="yellow"/>
+        </w:rPr>
+        <w:t>): int</w:t>
+      </w:r>
+    </w:p>
+    <w:p>
+      <w:pPr>
+        <w:spacing w:after="0"/>
+        <w:rPr>
+          <w:rFonts w:ascii="Consolas" w:hAnsi="Consolas" w:cs="Times New Roman"/>
+        </w:rPr>
+      </w:pPr>
+      <w:r>
+        <w:rPr>
+          <w:rFonts w:ascii="Consolas" w:hAnsi="Consolas" w:cs="Times New Roman"/>
+          <w:highlight w:val="yellow"/>
+        </w:rPr>
+        <w:t xml:space="preserve">// </w:t>
+      </w:r>
+      <w:proofErr w:type="spellStart"/>
+      <w:proofErr w:type="gramStart"/>
+      <w:r>
+        <w:rPr>
+          <w:rFonts w:ascii="Consolas" w:hAnsi="Consolas" w:cs="Times New Roman"/>
+          <w:highlight w:val="yellow"/>
+        </w:rPr>
+        <w:t>getNumCols</w:t>
+      </w:r>
+      <w:proofErr w:type="spellEnd"/>
+      <w:r>
+        <w:rPr>
+          <w:rFonts w:ascii="Consolas" w:hAnsi="Consolas" w:cs="Times New Roman"/>
+          <w:highlight w:val="yellow"/>
+        </w:rPr>
+        <w:t>(</w:t>
+      </w:r>
+      <w:proofErr w:type="spellStart"/>
+      <w:proofErr w:type="gramEnd"/>
+      <w:r>
+        <w:rPr>
+          <w:rFonts w:ascii="Consolas" w:hAnsi="Consolas" w:cs="Times New Roman"/>
+          <w:highlight w:val="yellow"/>
+        </w:rPr>
+        <w:t>numRows</w:t>
+      </w:r>
+      <w:proofErr w:type="spellEnd"/>
+      <w:r>
+        <w:rPr>
+          <w:rFonts w:ascii="Consolas" w:hAnsi="Consolas" w:cs="Times New Roman"/>
+          <w:highlight w:val="yellow"/>
+        </w:rPr>
+        <w:t>: int): int</w:t>
+      </w:r>
+    </w:p>
+    <w:p>
+      <w:pPr>
+        <w:spacing w:after="0"/>
+        <w:rPr>
+          <w:rFonts w:ascii="Times New Roman" w:hAnsi="Times New Roman" w:cs="Times New Roman"/>
+        </w:rPr>
+      </w:pPr>
+    </w:p>
+    <w:p>
+      <w:pPr>
+        <w:spacing w:after="0"/>
+        <w:rPr>
+          <w:rFonts w:ascii="Times New Roman" w:hAnsi="Times New Roman" w:cs="Times New Roman"/>
+        </w:rPr>
+      </w:pPr>
+      <w:r>
+        <w:rPr>
+          <w:rFonts w:ascii="Times New Roman" w:hAnsi="Times New Roman" w:cs="Times New Roman"/>
+        </w:rPr>
         <w:tab/>
-      </w:r>
+        <w:t xml:space="preserve">2b) </w:t>
+      </w:r>
+      <w:proofErr w:type="spellStart"/>
+      <w:r>
+        <w:rPr>
+          <w:rFonts w:ascii="Times New Roman" w:hAnsi="Times New Roman" w:cs="Times New Roman"/>
+        </w:rPr>
+        <w:t>MazeInput</w:t>
+      </w:r>
+      <w:proofErr w:type="spellEnd"/>
+      <w:r>
+        <w:rPr>
+          <w:rFonts w:ascii="Times New Roman" w:hAnsi="Times New Roman" w:cs="Times New Roman"/>
+        </w:rPr>
+        <w:t xml:space="preserve"> Pseudocode Refinement #2:</w:t>
+      </w:r>
+    </w:p>
+    <w:p>
+      <w:pPr>
+        <w:spacing w:after="0"/>
+        <w:rPr>
+          <w:rFonts w:ascii="Times New Roman" w:hAnsi="Times New Roman" w:cs="Times New Roman"/>
+        </w:rPr>
+      </w:pPr>
+    </w:p>
+    <w:p>
+      <w:pPr>
+        <w:spacing w:after="0"/>
+        <w:rPr>
+          <w:rFonts w:ascii="Consolas" w:hAnsi="Consolas" w:cs="Times New Roman"/>
+          <w:highlight w:val="yellow"/>
+        </w:rPr>
+      </w:pPr>
+      <w:r>
+        <w:rPr>
+          <w:rFonts w:ascii="Consolas" w:hAnsi="Consolas" w:cs="Times New Roman"/>
+          <w:highlight w:val="yellow"/>
+        </w:rPr>
+        <w:t>// --METHODS</w:t>
+      </w:r>
+      <w:r>
+        <w:rPr>
+          <w:rFonts w:ascii="Consolas" w:hAnsi="Consolas" w:cs="Times New Roman"/>
+          <w:highlight w:val="yellow"/>
+        </w:rPr>
+        <w:t>--</w:t>
+      </w:r>
+    </w:p>
+    <w:p>
+      <w:pPr>
+        <w:spacing w:after="0"/>
+        <w:rPr>
+          <w:rFonts w:ascii="Consolas" w:hAnsi="Consolas" w:cs="Times New Roman"/>
+        </w:rPr>
+      </w:pPr>
+      <w:r>
+        <w:rPr>
+          <w:rFonts w:ascii="Consolas" w:hAnsi="Consolas" w:cs="Times New Roman"/>
+          <w:highlight w:val="yellow"/>
+        </w:rPr>
+        <w:t>//</w:t>
+      </w:r>
+      <w:r>
+        <w:rPr>
+          <w:rFonts w:ascii="Consolas" w:hAnsi="Consolas" w:cs="Times New Roman"/>
+        </w:rPr>
+        <w:t xml:space="preserve"> </w:t>
+      </w:r>
+    </w:p>
+    <w:p>
+      <w:pPr>
+        <w:spacing w:after="0"/>
+        <w:rPr>
+          <w:rFonts w:ascii="Times New Roman" w:hAnsi="Times New Roman" w:cs="Times New Roman"/>
+        </w:rPr>
+      </w:pPr>
+    </w:p>
+    <w:p>
+      <w:pPr>
+        <w:spacing w:after="0"/>
+        <w:rPr>
+          <w:rFonts w:ascii="Times New Roman" w:hAnsi="Times New Roman" w:cs="Times New Roman"/>
+        </w:rPr>
+      </w:pPr>
+      <w:r>
+        <w:rPr>
+          <w:rFonts w:ascii="Times New Roman" w:hAnsi="Times New Roman" w:cs="Times New Roman"/>
+        </w:rPr>
+        <w:tab/>
+      </w:r>
+      <w:r>
+        <w:rPr>
+          <w:rFonts w:ascii="Times New Roman" w:hAnsi="Times New Roman" w:cs="Times New Roman"/>
+          <w:b/>
+        </w:rPr>
+        <w:t xml:space="preserve">2.2.3 Pseudocode for </w:t>
+      </w:r>
+      <w:proofErr w:type="spellStart"/>
+      <w:r>
+        <w:rPr>
+          <w:rFonts w:ascii="Times New Roman" w:hAnsi="Times New Roman" w:cs="Times New Roman"/>
+        </w:rPr>
+        <w:t>MazeSolver</w:t>
+      </w:r>
+      <w:proofErr w:type="spellEnd"/>
+    </w:p>
+    <w:p>
+      <w:pPr>
+        <w:spacing w:after="0"/>
+        <w:rPr>
+          <w:rFonts w:ascii="Times New Roman" w:hAnsi="Times New Roman" w:cs="Times New Roman"/>
+        </w:rPr>
+      </w:pPr>
+      <w:r>
+        <w:rPr>
+          <w:rFonts w:ascii="Times New Roman" w:hAnsi="Times New Roman" w:cs="Times New Roman"/>
+        </w:rPr>
+        <w:tab/>
+        <w:t xml:space="preserve">3a) </w:t>
+      </w:r>
+      <w:proofErr w:type="spellStart"/>
+      <w:r>
+        <w:rPr>
+          <w:rFonts w:ascii="Times New Roman" w:hAnsi="Times New Roman" w:cs="Times New Roman"/>
+        </w:rPr>
+        <w:t>MazeSolver</w:t>
+      </w:r>
+      <w:proofErr w:type="spellEnd"/>
+      <w:r>
+        <w:rPr>
+          <w:rFonts w:ascii="Times New Roman" w:hAnsi="Times New Roman" w:cs="Times New Roman"/>
+        </w:rPr>
+        <w:t xml:space="preserve"> Pseudocode Refinement #1:</w:t>
+      </w:r>
+    </w:p>
+    <w:p>
+      <w:pPr>
+        <w:spacing w:after="0"/>
+        <w:rPr>
+          <w:rFonts w:ascii="Times New Roman" w:hAnsi="Times New Roman" w:cs="Times New Roman"/>
+        </w:rPr>
+      </w:pPr>
+    </w:p>
+    <w:p>
+      <w:pPr>
+        <w:spacing w:after="0"/>
+        <w:rPr>
+          <w:rFonts w:ascii="Consolas" w:hAnsi="Consolas" w:cs="Times New Roman"/>
+          <w:highlight w:val="yellow"/>
+        </w:rPr>
+      </w:pPr>
+      <w:r>
+        <w:rPr>
+          <w:rFonts w:ascii="Consolas" w:hAnsi="Consolas" w:cs="Times New Roman"/>
+          <w:highlight w:val="yellow"/>
+        </w:rPr>
+        <w:t>// --FIELDS--</w:t>
+      </w:r>
+    </w:p>
+    <w:p>
+      <w:pPr>
+        <w:spacing w:after="0"/>
+        <w:rPr>
+          <w:rFonts w:ascii="Consolas" w:hAnsi="Consolas" w:cs="Times New Roman"/>
+          <w:highlight w:val="yellow"/>
+        </w:rPr>
+      </w:pPr>
+      <w:r>
+        <w:rPr>
+          <w:rFonts w:ascii="Consolas" w:hAnsi="Consolas" w:cs="Times New Roman"/>
+          <w:highlight w:val="yellow"/>
+        </w:rPr>
+        <w:t xml:space="preserve">// </w:t>
+      </w:r>
+    </w:p>
+    <w:p>
+      <w:pPr>
+        <w:spacing w:after="0"/>
+        <w:rPr>
+          <w:rFonts w:ascii="Consolas" w:hAnsi="Consolas" w:cs="Times New Roman"/>
+          <w:highlight w:val="yellow"/>
+        </w:rPr>
+      </w:pPr>
+      <w:r>
+        <w:rPr>
+          <w:rFonts w:ascii="Consolas" w:hAnsi="Consolas" w:cs="Times New Roman"/>
+          <w:highlight w:val="yellow"/>
+        </w:rPr>
+        <w:t>// --METHODS--</w:t>
+      </w:r>
+    </w:p>
+    <w:p>
+      <w:pPr>
+        <w:spacing w:after="0"/>
+        <w:rPr>
+          <w:rFonts w:ascii="Consolas" w:hAnsi="Consolas" w:cs="Times New Roman"/>
+        </w:rPr>
+      </w:pPr>
+      <w:r>
+        <w:rPr>
+          <w:rFonts w:ascii="Consolas" w:hAnsi="Consolas" w:cs="Times New Roman"/>
+          <w:highlight w:val="yellow"/>
+        </w:rPr>
+        <w:t>//</w:t>
+      </w:r>
+      <w:r>
+        <w:rPr>
+          <w:rFonts w:ascii="Consolas" w:hAnsi="Consolas" w:cs="Times New Roman"/>
+        </w:rPr>
+        <w:t xml:space="preserve"> </w:t>
+      </w:r>
+    </w:p>
+    <w:p>
+      <w:pPr>
+        <w:spacing w:after="0"/>
+        <w:rPr>
+          <w:rFonts w:ascii="Times New Roman" w:eastAsia="Times New Roman" w:hAnsi="Times New Roman" w:cs="Times New Roman"/>
+        </w:rPr>
+      </w:pPr>
+      <w:r>
+        <w:rPr>
+          <w:rFonts w:ascii="Times New Roman" w:eastAsia="Times New Roman" w:hAnsi="Times New Roman" w:cs="Times New Roman"/>
+        </w:rPr>
+        <w:t xml:space="preserve"> </w:t>
+      </w:r>
+    </w:p>
+    <w:p>
+      <w:pPr>
+        <w:spacing w:after="0"/>
+        <w:rPr>
+          <w:rFonts w:ascii="Times New Roman" w:eastAsia="Times New Roman" w:hAnsi="Times New Roman" w:cs="Times New Roman"/>
+        </w:rPr>
+      </w:pPr>
+      <w:r>
+        <w:rPr>
+          <w:rFonts w:ascii="Times New Roman" w:eastAsia="Times New Roman" w:hAnsi="Times New Roman" w:cs="Times New Roman"/>
+        </w:rPr>
+        <w:tab/>
+        <w:t xml:space="preserve">3b) </w:t>
+      </w:r>
+      <w:proofErr w:type="spellStart"/>
+      <w:r>
+        <w:rPr>
+          <w:rFonts w:ascii="Times New Roman" w:eastAsia="Times New Roman" w:hAnsi="Times New Roman" w:cs="Times New Roman"/>
+        </w:rPr>
+        <w:t>MazeSolver</w:t>
+      </w:r>
+      <w:proofErr w:type="spellEnd"/>
+      <w:r>
+        <w:rPr>
+          <w:rFonts w:ascii="Times New Roman" w:eastAsia="Times New Roman" w:hAnsi="Times New Roman" w:cs="Times New Roman"/>
+        </w:rPr>
+        <w:t xml:space="preserve"> Pseudocode Refinement #2:</w:t>
+      </w:r>
+    </w:p>
+    <w:p>
+      <w:pPr>
+        <w:spacing w:after="0"/>
+        <w:rPr>
+          <w:rFonts w:ascii="Times New Roman" w:eastAsia="Times New Roman" w:hAnsi="Times New Roman" w:cs="Times New Roman"/>
+        </w:rPr>
+      </w:pPr>
+    </w:p>
+    <w:p>
+      <w:pPr>
+        <w:spacing w:after="0"/>
+        <w:rPr>
+          <w:rFonts w:ascii="Consolas" w:eastAsia="Times New Roman" w:hAnsi="Consolas" w:cs="Times New Roman"/>
+          <w:highlight w:val="yellow"/>
+        </w:rPr>
+      </w:pPr>
+      <w:r>
+        <w:rPr>
+          <w:rFonts w:ascii="Consolas" w:eastAsia="Times New Roman" w:hAnsi="Consolas" w:cs="Times New Roman"/>
+          <w:highlight w:val="yellow"/>
+        </w:rPr>
+        <w:t xml:space="preserve">// --FIELDS-- </w:t>
+      </w:r>
+    </w:p>
+    <w:p>
+      <w:pPr>
+        <w:spacing w:after="0"/>
+        <w:rPr>
+          <w:rFonts w:ascii="Consolas" w:eastAsia="Times New Roman" w:hAnsi="Consolas" w:cs="Times New Roman"/>
+          <w:highlight w:val="yellow"/>
+        </w:rPr>
+      </w:pPr>
+      <w:r>
+        <w:rPr>
+          <w:rFonts w:ascii="Consolas" w:eastAsia="Times New Roman" w:hAnsi="Consolas" w:cs="Times New Roman"/>
+          <w:highlight w:val="yellow"/>
+        </w:rPr>
+        <w:t>//</w:t>
+      </w:r>
+    </w:p>
+    <w:p>
+      <w:pPr>
+        <w:spacing w:after="0"/>
+        <w:rPr>
+          <w:rFonts w:ascii="Consolas" w:eastAsia="Times New Roman" w:hAnsi="Consolas" w:cs="Times New Roman"/>
+          <w:highlight w:val="yellow"/>
+        </w:rPr>
+      </w:pPr>
+      <w:r>
+        <w:rPr>
+          <w:rFonts w:ascii="Consolas" w:eastAsia="Times New Roman" w:hAnsi="Consolas" w:cs="Times New Roman"/>
+          <w:highlight w:val="yellow"/>
+        </w:rPr>
+        <w:t>// --METHODS--</w:t>
+      </w:r>
+    </w:p>
+    <w:p>
+      <w:pPr>
+        <w:spacing w:after="0"/>
+        <w:rPr>
+          <w:rFonts w:ascii="Consolas" w:eastAsia="Times New Roman" w:hAnsi="Consolas" w:cs="Times New Roman"/>
+        </w:rPr>
+      </w:pPr>
+      <w:r>
+        <w:rPr>
+          <w:rFonts w:ascii="Consolas" w:eastAsia="Times New Roman" w:hAnsi="Consolas" w:cs="Times New Roman"/>
+          <w:highlight w:val="yellow"/>
+        </w:rPr>
+        <w:t>//</w:t>
+      </w:r>
+    </w:p>
+    <w:p>
+      <w:pPr>
+        <w:spacing w:after="0"/>
+      </w:pPr>
       <w:bookmarkStart w:id="1" w:name="_GoBack"/>
       <w:bookmarkEnd w:id="1"/>
     </w:p>
     <w:p>
       <w:pPr>
         <w:spacing w:after="0"/>
-        <w:rPr>
-          <w:rFonts w:ascii="Consolas" w:hAnsi="Consolas" w:cs="Times New Roman"/>
+        <w:ind w:firstLine="720"/>
+        <w:rPr>
+          <w:rFonts w:ascii="Times New Roman" w:eastAsia="Times New Roman" w:hAnsi="Times New Roman" w:cs="Times New Roman"/>
+        </w:rPr>
+      </w:pPr>
+      <w:r>
+        <w:rPr>
+          <w:rFonts w:ascii="Times New Roman" w:eastAsia="Times New Roman" w:hAnsi="Times New Roman" w:cs="Times New Roman"/>
+        </w:rPr>
+        <w:t xml:space="preserve">3b) </w:t>
+      </w:r>
+      <w:proofErr w:type="spellStart"/>
+      <w:r>
+        <w:rPr>
+          <w:rFonts w:ascii="Times New Roman" w:eastAsia="Times New Roman" w:hAnsi="Times New Roman" w:cs="Times New Roman"/>
+        </w:rPr>
+        <w:t>MazeSolver</w:t>
+      </w:r>
+      <w:proofErr w:type="spellEnd"/>
+      <w:r>
+        <w:rPr>
+          <w:rFonts w:ascii="Times New Roman" w:eastAsia="Times New Roman" w:hAnsi="Times New Roman" w:cs="Times New Roman"/>
+        </w:rPr>
+        <w:t xml:space="preserve"> Pseudocode Refinement #</w:t>
+      </w:r>
+      <w:r>
+        <w:rPr>
+          <w:rFonts w:ascii="Times New Roman" w:eastAsia="Times New Roman" w:hAnsi="Times New Roman" w:cs="Times New Roman"/>
+        </w:rPr>
+        <w:t>3</w:t>
+      </w:r>
+      <w:r>
+        <w:rPr>
+          <w:rFonts w:ascii="Times New Roman" w:eastAsia="Times New Roman" w:hAnsi="Times New Roman" w:cs="Times New Roman"/>
+        </w:rPr>
+        <w:t>:</w:t>
+      </w:r>
+    </w:p>
+    <w:p>
+      <w:pPr>
+        <w:spacing w:after="0"/>
+        <w:rPr>
+          <w:rFonts w:ascii="Times New Roman" w:eastAsia="Times New Roman" w:hAnsi="Times New Roman" w:cs="Times New Roman"/>
+        </w:rPr>
+      </w:pPr>
+    </w:p>
+    <w:p>
+      <w:pPr>
+        <w:spacing w:after="0"/>
+        <w:rPr>
+          <w:rFonts w:ascii="Consolas" w:eastAsia="Times New Roman" w:hAnsi="Consolas" w:cs="Times New Roman"/>
           <w:highlight w:val="yellow"/>
         </w:rPr>
       </w:pPr>
       <w:r>
         <w:rPr>
-          <w:rFonts w:ascii="Consolas" w:hAnsi="Consolas" w:cs="Times New Roman"/>
+          <w:rFonts w:ascii="Consolas" w:eastAsia="Times New Roman" w:hAnsi="Consolas" w:cs="Times New Roman"/>
           <w:highlight w:val="yellow"/>
         </w:rPr>
-        <w:t xml:space="preserve">// </w:t>
-      </w:r>
-      <w:proofErr w:type="spellStart"/>
-      <w:proofErr w:type="gramStart"/>
-      <w:r>
-        <w:rPr>
-          <w:rFonts w:ascii="Consolas" w:hAnsi="Consolas" w:cs="Times New Roman"/>
+        <w:lastRenderedPageBreak/>
+        <w:t xml:space="preserve">// --FIELDS-- </w:t>
+      </w:r>
+    </w:p>
+    <w:p>
+      <w:pPr>
+        <w:spacing w:after="0"/>
+        <w:rPr>
+          <w:rFonts w:ascii="Consolas" w:eastAsia="Times New Roman" w:hAnsi="Consolas" w:cs="Times New Roman"/>
           <w:highlight w:val="yellow"/>
         </w:rPr>
-        <w:t>getNumRows</w:t>
-      </w:r>
-      <w:proofErr w:type="spellEnd"/>
-      <w:r>
-        <w:rPr>
-          <w:rFonts w:ascii="Consolas" w:hAnsi="Consolas" w:cs="Times New Roman"/>
+      </w:pPr>
+      <w:r>
+        <w:rPr>
+          <w:rFonts w:ascii="Consolas" w:eastAsia="Times New Roman" w:hAnsi="Consolas" w:cs="Times New Roman"/>
           <w:highlight w:val="yellow"/>
         </w:rPr>
-        <w:t>(</w:t>
-      </w:r>
-      <w:proofErr w:type="gramEnd"/>
-      <w:r>
-        <w:rPr>
-          <w:rFonts w:ascii="Consolas" w:hAnsi="Consolas" w:cs="Times New Roman"/>
+        <w:t>//</w:t>
+      </w:r>
+    </w:p>
+    <w:p>
+      <w:pPr>
+        <w:spacing w:after="0"/>
+        <w:rPr>
+          <w:rFonts w:ascii="Consolas" w:eastAsia="Times New Roman" w:hAnsi="Consolas" w:cs="Times New Roman"/>
           <w:highlight w:val="yellow"/>
         </w:rPr>
-        <w:t>): int</w:t>
+      </w:pPr>
+      <w:r>
+        <w:rPr>
+          <w:rFonts w:ascii="Consolas" w:eastAsia="Times New Roman" w:hAnsi="Consolas" w:cs="Times New Roman"/>
+          <w:highlight w:val="yellow"/>
+        </w:rPr>
+        <w:t>// --METHODS--</w:t>
       </w:r>
     </w:p>
     <w:p>
       <w:pPr>
         <w:spacing w:after="0"/>
         <w:rPr>
-          <w:rFonts w:ascii="Consolas" w:hAnsi="Consolas" w:cs="Times New Roman"/>
+          <w:rFonts w:ascii="Consolas" w:eastAsia="Times New Roman" w:hAnsi="Consolas" w:cs="Times New Roman"/>
+        </w:rPr>
+      </w:pPr>
+      <w:r>
+        <w:rPr>
+          <w:rFonts w:ascii="Consolas" w:eastAsia="Times New Roman" w:hAnsi="Consolas" w:cs="Times New Roman"/>
           <w:highlight w:val="yellow"/>
         </w:rPr>
-      </w:pPr>
-      <w:r>
-        <w:rPr>
-          <w:rFonts w:ascii="Consolas" w:hAnsi="Consolas" w:cs="Times New Roman"/>
-          <w:highlight w:val="yellow"/>
-        </w:rPr>
-        <w:t xml:space="preserve">// </w:t>
-      </w:r>
-      <w:r>
-        <w:rPr>
-          <w:rFonts w:ascii="Consolas" w:hAnsi="Consolas" w:cs="Times New Roman"/>
-          <w:highlight w:val="yellow"/>
-        </w:rPr>
-        <w:tab/>
+        <w:t>//</w:t>
       </w:r>
     </w:p>
     <w:p>
       <w:pPr>
         <w:spacing w:after="0"/>
-        <w:rPr>
-          <w:rFonts w:ascii="Consolas" w:hAnsi="Consolas" w:cs="Times New Roman"/>
-          <w:highlight w:val="yellow"/>
-        </w:rPr>
-      </w:pPr>
-      <w:r>
-        <w:rPr>
-          <w:rFonts w:ascii="Consolas" w:hAnsi="Consolas" w:cs="Times New Roman"/>
-          <w:highlight w:val="yellow"/>
-        </w:rPr>
-        <w:t xml:space="preserve">// </w:t>
-      </w:r>
-      <w:proofErr w:type="spellStart"/>
-      <w:proofErr w:type="gramStart"/>
-      <w:r>
-        <w:rPr>
-          <w:rFonts w:ascii="Consolas" w:hAnsi="Consolas" w:cs="Times New Roman"/>
-          <w:highlight w:val="yellow"/>
-        </w:rPr>
-        <w:t>getNumCols</w:t>
-      </w:r>
-      <w:proofErr w:type="spellEnd"/>
-      <w:r>
-        <w:rPr>
-          <w:rFonts w:ascii="Consolas" w:hAnsi="Consolas" w:cs="Times New Roman"/>
-          <w:highlight w:val="yellow"/>
-        </w:rPr>
-        <w:t>(</w:t>
-      </w:r>
-      <w:proofErr w:type="spellStart"/>
-      <w:proofErr w:type="gramEnd"/>
-      <w:r>
-        <w:rPr>
-          <w:rFonts w:ascii="Consolas" w:hAnsi="Consolas" w:cs="Times New Roman"/>
-          <w:highlight w:val="yellow"/>
-        </w:rPr>
-        <w:t>numRows</w:t>
-      </w:r>
-      <w:proofErr w:type="spellEnd"/>
-      <w:r>
-        <w:rPr>
-          <w:rFonts w:ascii="Consolas" w:hAnsi="Consolas" w:cs="Times New Roman"/>
-          <w:highlight w:val="yellow"/>
-        </w:rPr>
-        <w:t>: int): int</w:t>
-      </w:r>
+      </w:pPr>
     </w:p>
     <w:p>
       <w:pPr>
         <w:spacing w:after="0"/>
-        <w:rPr>
-          <w:rFonts w:ascii="Consolas" w:hAnsi="Consolas" w:cs="Times New Roman"/>
-        </w:rPr>
-      </w:pPr>
-      <w:r>
-        <w:rPr>
-          <w:rFonts w:ascii="Consolas" w:hAnsi="Consolas" w:cs="Times New Roman"/>
-          <w:highlight w:val="yellow"/>
-        </w:rPr>
-        <w:t>//</w:t>
-      </w:r>
-      <w:r>
-        <w:rPr>
-          <w:rFonts w:ascii="Consolas" w:hAnsi="Consolas" w:cs="Times New Roman"/>
-        </w:rPr>
-        <w:tab/>
-      </w:r>
+      </w:pPr>
     </w:p>
     <w:p>
       <w:pPr>
         <w:spacing w:after="0"/>
-        <w:rPr>
-          <w:rFonts w:ascii="Times New Roman" w:hAnsi="Times New Roman" w:cs="Times New Roman"/>
-        </w:rPr>
-      </w:pPr>
-    </w:p>
-    <w:p>
-      <w:pPr>
-        <w:spacing w:after="0"/>
-      </w:pPr>
-      <w:r>
-        <w:rPr>
-          <w:rFonts w:ascii="Times New Roman" w:eastAsia="Times New Roman" w:hAnsi="Times New Roman" w:cs="Times New Roman"/>
-        </w:rPr>
-        <w:t xml:space="preserve"> </w:t>
+      </w:pPr>
+      <w:r>
+        <w:t>// Got to here</w:t>
       </w:r>
     </w:p>
     <w:p>
@@ -3916,7 +4356,6 @@
         <w:rPr>
           <w:rFonts w:ascii="Times New Roman" w:eastAsia="Times New Roman" w:hAnsi="Times New Roman" w:cs="Times New Roman"/>
         </w:rPr>
-        <w:lastRenderedPageBreak/>
         <w:t>The final (most refined)</w:t>
       </w:r>
       <w:r>
@@ -5142,6 +5581,7 @@
           <w:sz w:val="18"/>
           <w:szCs w:val="18"/>
         </w:rPr>
+        <w:lastRenderedPageBreak/>
         <w:t xml:space="preserve">   </w:t>
       </w:r>
       <w:r>
@@ -6549,7 +6989,6 @@
           <w:szCs w:val="18"/>
           <w:shd w:val="clear" w:color="auto" w:fill="FFFF00"/>
         </w:rPr>
-        <w:lastRenderedPageBreak/>
         <w:t xml:space="preserve">package </w:t>
       </w:r>
       <w:proofErr w:type="spellStart"/>
@@ -7383,6 +7822,7 @@
           <w:color w:val="000000" w:themeColor="text1"/>
           <w:sz w:val="18"/>
         </w:rPr>
+        <w:lastRenderedPageBreak/>
         <w:t xml:space="preserve">// The </w:t>
       </w:r>
       <w:proofErr w:type="spellStart"/>
@@ -8699,7 +9139,6 @@
           <w:color w:val="000000" w:themeColor="text1"/>
           <w:sz w:val="18"/>
         </w:rPr>
-        <w:lastRenderedPageBreak/>
         <w:t xml:space="preserve">   </w:t>
       </w:r>
       <w:r>
@@ -9973,6 +10412,7 @@
           <w:b/>
           <w:u w:val="single" w:color="000000"/>
         </w:rPr>
+        <w:lastRenderedPageBreak/>
         <w:t xml:space="preserve">File </w:t>
       </w:r>
       <w:proofErr w:type="spellStart"/>
@@ -10632,7 +11072,6 @@
         <w:rPr>
           <w:rFonts w:ascii="Times New Roman" w:eastAsia="Times New Roman" w:hAnsi="Times New Roman" w:cs="Times New Roman"/>
         </w:rPr>
-        <w:lastRenderedPageBreak/>
         <w:t xml:space="preserve">In general, code should be added directly below the most refined pseudocode level that it implements. This is what you see in most cases below.  </w:t>
       </w:r>
     </w:p>
@@ -11633,6 +12072,7 @@
           <w:sz w:val="18"/>
           <w:szCs w:val="18"/>
         </w:rPr>
+        <w:lastRenderedPageBreak/>
         <w:t xml:space="preserve">         </w:t>
       </w:r>
       <w:r>
@@ -12862,7 +13302,6 @@
           <w:sz w:val="18"/>
           <w:szCs w:val="18"/>
         </w:rPr>
-        <w:lastRenderedPageBreak/>
         <w:t xml:space="preserve">// </w:t>
       </w:r>
       <w:r>
@@ -14012,6 +14451,7 @@
           <w:sz w:val="18"/>
           <w:szCs w:val="18"/>
         </w:rPr>
+        <w:lastRenderedPageBreak/>
         <w:t xml:space="preserve">      </w:t>
       </w:r>
       <w:r>
@@ -17569,7 +18009,6 @@
         <w:rPr>
           <w:rFonts w:ascii="Times New Roman" w:eastAsia="Times New Roman" w:hAnsi="Times New Roman" w:cs="Times New Roman"/>
         </w:rPr>
-        <w:lastRenderedPageBreak/>
         <w:t>This program has only a single execution path. Therefore a single run tests it completely.</w:t>
       </w:r>
       <w:r>
@@ -18046,6 +18485,7 @@
           <w:rFonts w:ascii="Courier New" w:eastAsia="Times New Roman" w:hAnsi="Courier New" w:cs="Courier New"/>
           <w:sz w:val="18"/>
         </w:rPr>
+        <w:lastRenderedPageBreak/>
         <w:t xml:space="preserve"> </w:t>
       </w:r>
     </w:p>
@@ -18433,7 +18873,6 @@
         <w:rPr>
           <w:rFonts w:ascii="Times New Roman" w:eastAsia="Times New Roman" w:hAnsi="Times New Roman" w:cs="Times New Roman"/>
         </w:rPr>
-        <w:lastRenderedPageBreak/>
         <w:t>I prepared a copy of the entire program for Lab TA’s evaluation, as specified by the TA.</w:t>
       </w:r>
       <w:r>

</xml_diff>